<commit_message>
fixed splashscreen crashing, added icons in nav drawer, final bits
</commit_message>
<xml_diff>
--- a/template.docx
+++ b/template.docx
@@ -1,6 +1,6 @@
 
 <file path=word/document.xml><?xml version="1.0" encoding="utf-8"?>
-<w:document xmlns:wpc="http://schemas.microsoft.com/office/word/2010/wordprocessingCanvas" xmlns:cx="http://schemas.microsoft.com/office/drawing/2014/chartex" xmlns:cx1="http://schemas.microsoft.com/office/drawing/2015/9/8/chartex" xmlns:cx2="http://schemas.microsoft.com/office/drawing/2015/10/21/chartex" xmlns:cx3="http://schemas.microsoft.com/office/drawing/2016/5/9/chartex" xmlns:cx4="http://schemas.microsoft.com/office/drawing/2016/5/10/chartex" xmlns:cx5="http://schemas.microsoft.com/office/drawing/2016/5/11/chartex" xmlns:cx6="http://schemas.microsoft.com/office/drawing/2016/5/12/chartex" xmlns:cx7="http://schemas.microsoft.com/office/drawing/2016/5/13/chartex" xmlns:cx8="http://schemas.microsoft.com/office/drawing/2016/5/14/chartex" xmlns:mc="http://schemas.openxmlformats.org/markup-compatibility/2006" xmlns:aink="http://schemas.microsoft.com/office/drawing/2016/ink" xmlns:am3d="http://schemas.microsoft.com/office/drawing/2017/model3d" xmlns:o="urn:schemas-microsoft-com:office:office" xmlns:r="http://schemas.openxmlformats.org/officeDocument/2006/relationships" xmlns:m="http://schemas.openxmlformats.org/officeDocument/2006/math" xmlns:v="urn:schemas-microsoft-com:vml" xmlns:wp14="http://schemas.microsoft.com/office/word/2010/wordprocessingDrawing" xmlns:wp="http://schemas.openxmlformats.org/drawingml/2006/wordprocessingDrawing" xmlns:w10="urn:schemas-microsoft-com:office:word" xmlns:w="http://schemas.openxmlformats.org/wordprocessingml/2006/main" xmlns:w14="http://schemas.microsoft.com/office/word/2010/wordml" xmlns:w15="http://schemas.microsoft.com/office/word/2012/wordml" xmlns:w16cid="http://schemas.microsoft.com/office/word/2016/wordml/cid" xmlns:w16se="http://schemas.microsoft.com/office/word/2015/wordml/symex" xmlns:wpg="http://schemas.microsoft.com/office/word/2010/wordprocessingGroup" xmlns:wpi="http://schemas.microsoft.com/office/word/2010/wordprocessingInk" xmlns:wne="http://schemas.microsoft.com/office/word/2006/wordml" xmlns:wps="http://schemas.microsoft.com/office/word/2010/wordprocessingShape" mc:Ignorable="w14 w15 w16se w16cid wp14">
+<w:document xmlns:wpc="http://schemas.microsoft.com/office/word/2010/wordprocessingCanvas" xmlns:cx="http://schemas.microsoft.com/office/drawing/2014/chartex" xmlns:cx1="http://schemas.microsoft.com/office/drawing/2015/9/8/chartex" xmlns:cx2="http://schemas.microsoft.com/office/drawing/2015/10/21/chartex" xmlns:cx3="http://schemas.microsoft.com/office/drawing/2016/5/9/chartex" xmlns:cx4="http://schemas.microsoft.com/office/drawing/2016/5/10/chartex" xmlns:cx5="http://schemas.microsoft.com/office/drawing/2016/5/11/chartex" xmlns:cx6="http://schemas.microsoft.com/office/drawing/2016/5/12/chartex" xmlns:cx7="http://schemas.microsoft.com/office/drawing/2016/5/13/chartex" xmlns:cx8="http://schemas.microsoft.com/office/drawing/2016/5/14/chartex" xmlns:mc="http://schemas.openxmlformats.org/markup-compatibility/2006" xmlns:aink="http://schemas.microsoft.com/office/drawing/2016/ink" xmlns:am3d="http://schemas.microsoft.com/office/drawing/2017/model3d" xmlns:o="urn:schemas-microsoft-com:office:office" xmlns:oel="http://schemas.microsoft.com/office/2019/extlst" xmlns:r="http://schemas.openxmlformats.org/officeDocument/2006/relationships" xmlns:m="http://schemas.openxmlformats.org/officeDocument/2006/math" xmlns:v="urn:schemas-microsoft-com:vml" xmlns:wp14="http://schemas.microsoft.com/office/word/2010/wordprocessingDrawing" xmlns:wp="http://schemas.openxmlformats.org/drawingml/2006/wordprocessingDrawing" xmlns:w10="urn:schemas-microsoft-com:office:word" xmlns:w="http://schemas.openxmlformats.org/wordprocessingml/2006/main" xmlns:w14="http://schemas.microsoft.com/office/word/2010/wordml" xmlns:w15="http://schemas.microsoft.com/office/word/2012/wordml" xmlns:w16cex="http://schemas.microsoft.com/office/word/2018/wordml/cex" xmlns:w16cid="http://schemas.microsoft.com/office/word/2016/wordml/cid" xmlns:w16="http://schemas.microsoft.com/office/word/2018/wordml" xmlns:w16du="http://schemas.microsoft.com/office/word/2023/wordml/word16du" xmlns:w16sdtdh="http://schemas.microsoft.com/office/word/2020/wordml/sdtdatahash" xmlns:w16sdtfl="http://schemas.microsoft.com/office/word/2024/wordml/sdtformatlock" xmlns:w16se="http://schemas.microsoft.com/office/word/2015/wordml/symex" xmlns:wpg="http://schemas.microsoft.com/office/word/2010/wordprocessingGroup" xmlns:wpi="http://schemas.microsoft.com/office/word/2010/wordprocessingInk" xmlns:wne="http://schemas.microsoft.com/office/word/2006/wordml" xmlns:wps="http://schemas.microsoft.com/office/word/2010/wordprocessingShape" mc:Ignorable="w14 w15 w16se w16cid w16 w16cex w16sdtdh w16sdtfl w16du wp14">
   <w:body>
     <w:p>
       <w:r>
@@ -14,12 +14,21 @@
         <w:t xml:space="preserve">: </w:t>
       </w:r>
       <w:r>
+        <w:t>Fionn Reilly</w:t>
+      </w:r>
+      <w:r>
         <w:br/>
         <w:t>Demo Video URL</w:t>
       </w:r>
       <w:r>
         <w:tab/>
         <w:t>:</w:t>
+      </w:r>
+      <w:r>
+        <w:t xml:space="preserve"> </w:t>
+      </w:r>
+      <w:r>
+        <w:t>https://youtu.be/lEnqUq97Hp0</w:t>
       </w:r>
     </w:p>
     <w:p>
@@ -42,7 +51,10 @@
         <w:t>:</w:t>
       </w:r>
       <w:r>
-        <w:tab/>
+        <w:t xml:space="preserve"> </w:t>
+      </w:r>
+      <w:r>
+        <w:t>https://github.com/ReiFionn/mobile-app-dev-ca2</w:t>
       </w:r>
     </w:p>
     <w:p>
@@ -70,11 +82,11 @@
       </w:tblPr>
       <w:tblGrid>
         <w:gridCol w:w="1997"/>
-        <w:gridCol w:w="2577"/>
-        <w:gridCol w:w="1739"/>
+        <w:gridCol w:w="2576"/>
+        <w:gridCol w:w="1738"/>
         <w:gridCol w:w="2635"/>
-        <w:gridCol w:w="2475"/>
-        <w:gridCol w:w="1697"/>
+        <w:gridCol w:w="2476"/>
+        <w:gridCol w:w="1698"/>
       </w:tblGrid>
       <w:tr>
         <w:trPr>
@@ -360,22 +372,27 @@
               <w:bottom w:val="single" w:sz="8" w:space="0" w:color="747474"/>
               <w:right w:val="single" w:sz="8" w:space="0" w:color="747474"/>
             </w:tcBorders>
-            <w:shd w:val="clear" w:color="auto" w:fill="auto"/>
-            <w:tcMar>
-              <w:top w:w="42" w:type="dxa"/>
-              <w:left w:w="42" w:type="dxa"/>
-              <w:bottom w:w="42" w:type="dxa"/>
-              <w:right w:w="42" w:type="dxa"/>
-            </w:tcMar>
-            <w:vAlign w:val="center"/>
-            <w:hideMark/>
-          </w:tcPr>
-          <w:p>
-            <w:pPr>
-              <w:rPr>
-                <w:lang w:val="en-IE"/>
-              </w:rPr>
-            </w:pPr>
+            <w:tcMar>
+              <w:top w:w="42" w:type="dxa"/>
+              <w:left w:w="42" w:type="dxa"/>
+              <w:bottom w:w="42" w:type="dxa"/>
+              <w:right w:w="42" w:type="dxa"/>
+            </w:tcMar>
+            <w:vAlign w:val="center"/>
+            <w:hideMark/>
+          </w:tcPr>
+          <w:p>
+            <w:pPr>
+              <w:rPr>
+                <w:lang w:val="en-IE"/>
+              </w:rPr>
+            </w:pPr>
+            <w:r>
+              <w:rPr>
+                <w:lang w:val="en-IE"/>
+              </w:rPr>
+              <w:t>Full CRUD from last CA</w:t>
+            </w:r>
           </w:p>
         </w:tc>
         <w:tc>
@@ -387,7 +404,6 @@
               <w:bottom w:val="single" w:sz="8" w:space="0" w:color="747474"/>
               <w:right w:val="single" w:sz="8" w:space="0" w:color="747474"/>
             </w:tcBorders>
-            <w:shd w:val="clear" w:color="auto" w:fill="auto"/>
             <w:tcMar>
               <w:top w:w="42" w:type="dxa"/>
               <w:left w:w="42" w:type="dxa"/>
@@ -414,22 +430,27 @@
               <w:bottom w:val="single" w:sz="8" w:space="0" w:color="747474"/>
               <w:right w:val="single" w:sz="8" w:space="0" w:color="747474"/>
             </w:tcBorders>
-            <w:shd w:val="clear" w:color="auto" w:fill="auto"/>
-            <w:tcMar>
-              <w:top w:w="42" w:type="dxa"/>
-              <w:left w:w="42" w:type="dxa"/>
-              <w:bottom w:w="42" w:type="dxa"/>
-              <w:right w:w="42" w:type="dxa"/>
-            </w:tcMar>
-            <w:vAlign w:val="center"/>
-            <w:hideMark/>
-          </w:tcPr>
-          <w:p>
-            <w:pPr>
-              <w:rPr>
-                <w:lang w:val="en-IE"/>
-              </w:rPr>
-            </w:pPr>
+            <w:tcMar>
+              <w:top w:w="42" w:type="dxa"/>
+              <w:left w:w="42" w:type="dxa"/>
+              <w:bottom w:w="42" w:type="dxa"/>
+              <w:right w:w="42" w:type="dxa"/>
+            </w:tcMar>
+            <w:vAlign w:val="center"/>
+            <w:hideMark/>
+          </w:tcPr>
+          <w:p>
+            <w:pPr>
+              <w:rPr>
+                <w:lang w:val="en-IE"/>
+              </w:rPr>
+            </w:pPr>
+            <w:r>
+              <w:rPr>
+                <w:lang w:val="en-IE"/>
+              </w:rPr>
+              <w:t>Navigation via toolbars and nav drawer</w:t>
+            </w:r>
           </w:p>
         </w:tc>
         <w:tc>
@@ -441,22 +462,27 @@
               <w:bottom w:val="single" w:sz="8" w:space="0" w:color="747474"/>
               <w:right w:val="single" w:sz="8" w:space="0" w:color="747474"/>
             </w:tcBorders>
-            <w:shd w:val="clear" w:color="auto" w:fill="auto"/>
-            <w:tcMar>
-              <w:top w:w="42" w:type="dxa"/>
-              <w:left w:w="42" w:type="dxa"/>
-              <w:bottom w:w="42" w:type="dxa"/>
-              <w:right w:w="42" w:type="dxa"/>
-            </w:tcMar>
-            <w:vAlign w:val="center"/>
-            <w:hideMark/>
-          </w:tcPr>
-          <w:p>
-            <w:pPr>
-              <w:rPr>
-                <w:lang w:val="en-IE"/>
-              </w:rPr>
-            </w:pPr>
+            <w:tcMar>
+              <w:top w:w="42" w:type="dxa"/>
+              <w:left w:w="42" w:type="dxa"/>
+              <w:bottom w:w="42" w:type="dxa"/>
+              <w:right w:w="42" w:type="dxa"/>
+            </w:tcMar>
+            <w:vAlign w:val="center"/>
+            <w:hideMark/>
+          </w:tcPr>
+          <w:p>
+            <w:pPr>
+              <w:rPr>
+                <w:lang w:val="en-IE"/>
+              </w:rPr>
+            </w:pPr>
+            <w:r>
+              <w:rPr>
+                <w:lang w:val="en-IE"/>
+              </w:rPr>
+              <w:t>Data Validation</w:t>
+            </w:r>
           </w:p>
         </w:tc>
         <w:tc>
@@ -468,22 +494,27 @@
               <w:bottom w:val="single" w:sz="8" w:space="0" w:color="747474"/>
               <w:right w:val="single" w:sz="8" w:space="0" w:color="747474"/>
             </w:tcBorders>
-            <w:shd w:val="clear" w:color="auto" w:fill="auto"/>
-            <w:tcMar>
-              <w:top w:w="42" w:type="dxa"/>
-              <w:left w:w="42" w:type="dxa"/>
-              <w:bottom w:w="42" w:type="dxa"/>
-              <w:right w:w="42" w:type="dxa"/>
-            </w:tcMar>
-            <w:vAlign w:val="center"/>
-            <w:hideMark/>
-          </w:tcPr>
-          <w:p>
-            <w:pPr>
-              <w:rPr>
-                <w:lang w:val="en-IE"/>
-              </w:rPr>
-            </w:pPr>
+            <w:tcMar>
+              <w:top w:w="42" w:type="dxa"/>
+              <w:left w:w="42" w:type="dxa"/>
+              <w:bottom w:w="42" w:type="dxa"/>
+              <w:right w:w="42" w:type="dxa"/>
+            </w:tcMar>
+            <w:vAlign w:val="center"/>
+            <w:hideMark/>
+          </w:tcPr>
+          <w:p>
+            <w:pPr>
+              <w:rPr>
+                <w:lang w:val="en-IE"/>
+              </w:rPr>
+            </w:pPr>
+            <w:r>
+              <w:rPr>
+                <w:lang w:val="en-IE"/>
+              </w:rPr>
+              <w:t>Multiple Commits</w:t>
+            </w:r>
           </w:p>
         </w:tc>
       </w:tr>
@@ -538,22 +569,27 @@
               <w:bottom w:val="single" w:sz="8" w:space="0" w:color="747474"/>
               <w:right w:val="single" w:sz="8" w:space="0" w:color="747474"/>
             </w:tcBorders>
-            <w:shd w:val="clear" w:color="auto" w:fill="auto"/>
-            <w:tcMar>
-              <w:top w:w="42" w:type="dxa"/>
-              <w:left w:w="42" w:type="dxa"/>
-              <w:bottom w:w="42" w:type="dxa"/>
-              <w:right w:w="42" w:type="dxa"/>
-            </w:tcMar>
-            <w:vAlign w:val="center"/>
-            <w:hideMark/>
-          </w:tcPr>
-          <w:p>
-            <w:pPr>
-              <w:rPr>
-                <w:lang w:val="en-IE"/>
-              </w:rPr>
-            </w:pPr>
+            <w:tcMar>
+              <w:top w:w="42" w:type="dxa"/>
+              <w:left w:w="42" w:type="dxa"/>
+              <w:bottom w:w="42" w:type="dxa"/>
+              <w:right w:w="42" w:type="dxa"/>
+            </w:tcMar>
+            <w:vAlign w:val="center"/>
+            <w:hideMark/>
+          </w:tcPr>
+          <w:p>
+            <w:pPr>
+              <w:rPr>
+                <w:lang w:val="en-IE"/>
+              </w:rPr>
+            </w:pPr>
+            <w:r>
+              <w:rPr>
+                <w:lang w:val="en-IE"/>
+              </w:rPr>
+              <w:t>Full CRUD from last CA</w:t>
+            </w:r>
           </w:p>
         </w:tc>
         <w:tc>
@@ -565,7 +601,6 @@
               <w:bottom w:val="single" w:sz="8" w:space="0" w:color="747474"/>
               <w:right w:val="single" w:sz="8" w:space="0" w:color="747474"/>
             </w:tcBorders>
-            <w:shd w:val="clear" w:color="auto" w:fill="auto"/>
             <w:tcMar>
               <w:top w:w="42" w:type="dxa"/>
               <w:left w:w="42" w:type="dxa"/>
@@ -592,22 +627,27 @@
               <w:bottom w:val="single" w:sz="8" w:space="0" w:color="747474"/>
               <w:right w:val="single" w:sz="8" w:space="0" w:color="747474"/>
             </w:tcBorders>
-            <w:shd w:val="clear" w:color="auto" w:fill="auto"/>
-            <w:tcMar>
-              <w:top w:w="42" w:type="dxa"/>
-              <w:left w:w="42" w:type="dxa"/>
-              <w:bottom w:w="42" w:type="dxa"/>
-              <w:right w:w="42" w:type="dxa"/>
-            </w:tcMar>
-            <w:vAlign w:val="center"/>
-            <w:hideMark/>
-          </w:tcPr>
-          <w:p>
-            <w:pPr>
-              <w:rPr>
-                <w:lang w:val="en-IE"/>
-              </w:rPr>
-            </w:pPr>
+            <w:tcMar>
+              <w:top w:w="42" w:type="dxa"/>
+              <w:left w:w="42" w:type="dxa"/>
+              <w:bottom w:w="42" w:type="dxa"/>
+              <w:right w:w="42" w:type="dxa"/>
+            </w:tcMar>
+            <w:vAlign w:val="center"/>
+            <w:hideMark/>
+          </w:tcPr>
+          <w:p>
+            <w:pPr>
+              <w:rPr>
+                <w:lang w:val="en-IE"/>
+              </w:rPr>
+            </w:pPr>
+            <w:r>
+              <w:rPr>
+                <w:lang w:val="en-IE"/>
+              </w:rPr>
+              <w:t>Number picker, date picker</w:t>
+            </w:r>
           </w:p>
         </w:tc>
         <w:tc>
@@ -619,22 +659,27 @@
               <w:bottom w:val="single" w:sz="8" w:space="0" w:color="747474"/>
               <w:right w:val="single" w:sz="8" w:space="0" w:color="747474"/>
             </w:tcBorders>
-            <w:shd w:val="clear" w:color="auto" w:fill="auto"/>
-            <w:tcMar>
-              <w:top w:w="42" w:type="dxa"/>
-              <w:left w:w="42" w:type="dxa"/>
-              <w:bottom w:w="42" w:type="dxa"/>
-              <w:right w:w="42" w:type="dxa"/>
-            </w:tcMar>
-            <w:vAlign w:val="center"/>
-            <w:hideMark/>
-          </w:tcPr>
-          <w:p>
-            <w:pPr>
-              <w:rPr>
-                <w:lang w:val="en-IE"/>
-              </w:rPr>
-            </w:pPr>
+            <w:tcMar>
+              <w:top w:w="42" w:type="dxa"/>
+              <w:left w:w="42" w:type="dxa"/>
+              <w:bottom w:w="42" w:type="dxa"/>
+              <w:right w:w="42" w:type="dxa"/>
+            </w:tcMar>
+            <w:vAlign w:val="center"/>
+            <w:hideMark/>
+          </w:tcPr>
+          <w:p>
+            <w:pPr>
+              <w:rPr>
+                <w:lang w:val="en-IE"/>
+              </w:rPr>
+            </w:pPr>
+            <w:r>
+              <w:rPr>
+                <w:lang w:val="en-IE"/>
+              </w:rPr>
+              <w:t>Adherence to Android best Practices</w:t>
+            </w:r>
           </w:p>
         </w:tc>
         <w:tc>
@@ -646,22 +691,27 @@
               <w:bottom w:val="single" w:sz="8" w:space="0" w:color="747474"/>
               <w:right w:val="single" w:sz="8" w:space="0" w:color="747474"/>
             </w:tcBorders>
-            <w:shd w:val="clear" w:color="auto" w:fill="auto"/>
-            <w:tcMar>
-              <w:top w:w="42" w:type="dxa"/>
-              <w:left w:w="42" w:type="dxa"/>
-              <w:bottom w:w="42" w:type="dxa"/>
-              <w:right w:w="42" w:type="dxa"/>
-            </w:tcMar>
-            <w:vAlign w:val="center"/>
-            <w:hideMark/>
-          </w:tcPr>
-          <w:p>
-            <w:pPr>
-              <w:rPr>
-                <w:lang w:val="en-IE"/>
-              </w:rPr>
-            </w:pPr>
+            <w:tcMar>
+              <w:top w:w="42" w:type="dxa"/>
+              <w:left w:w="42" w:type="dxa"/>
+              <w:bottom w:w="42" w:type="dxa"/>
+              <w:right w:w="42" w:type="dxa"/>
+            </w:tcMar>
+            <w:vAlign w:val="center"/>
+            <w:hideMark/>
+          </w:tcPr>
+          <w:p>
+            <w:pPr>
+              <w:rPr>
+                <w:lang w:val="en-IE"/>
+              </w:rPr>
+            </w:pPr>
+            <w:r>
+              <w:rPr>
+                <w:lang w:val="en-IE"/>
+              </w:rPr>
+              <w:t>Commit History</w:t>
+            </w:r>
           </w:p>
         </w:tc>
       </w:tr>
@@ -716,22 +766,27 @@
               <w:bottom w:val="single" w:sz="8" w:space="0" w:color="747474"/>
               <w:right w:val="single" w:sz="8" w:space="0" w:color="747474"/>
             </w:tcBorders>
-            <w:shd w:val="clear" w:color="auto" w:fill="auto"/>
-            <w:tcMar>
-              <w:top w:w="42" w:type="dxa"/>
-              <w:left w:w="42" w:type="dxa"/>
-              <w:bottom w:w="42" w:type="dxa"/>
-              <w:right w:w="42" w:type="dxa"/>
-            </w:tcMar>
-            <w:vAlign w:val="center"/>
-            <w:hideMark/>
-          </w:tcPr>
-          <w:p>
-            <w:pPr>
-              <w:rPr>
-                <w:lang w:val="en-IE"/>
-              </w:rPr>
-            </w:pPr>
+            <w:tcMar>
+              <w:top w:w="42" w:type="dxa"/>
+              <w:left w:w="42" w:type="dxa"/>
+              <w:bottom w:w="42" w:type="dxa"/>
+              <w:right w:w="42" w:type="dxa"/>
+            </w:tcMar>
+            <w:vAlign w:val="center"/>
+            <w:hideMark/>
+          </w:tcPr>
+          <w:p>
+            <w:pPr>
+              <w:rPr>
+                <w:lang w:val="en-IE"/>
+              </w:rPr>
+            </w:pPr>
+            <w:r>
+              <w:rPr>
+                <w:lang w:val="en-IE"/>
+              </w:rPr>
+              <w:t>Basic Auth using Firebase (sign up, sign in, sign out, user exclusive data), Google Maps functionality, option to use camera to take a photo when uploading an image</w:t>
+            </w:r>
           </w:p>
         </w:tc>
         <w:tc>
@@ -743,22 +798,27 @@
               <w:bottom w:val="single" w:sz="8" w:space="0" w:color="747474"/>
               <w:right w:val="single" w:sz="8" w:space="0" w:color="747474"/>
             </w:tcBorders>
-            <w:shd w:val="clear" w:color="auto" w:fill="auto"/>
-            <w:tcMar>
-              <w:top w:w="42" w:type="dxa"/>
-              <w:left w:w="42" w:type="dxa"/>
-              <w:bottom w:w="42" w:type="dxa"/>
-              <w:right w:w="42" w:type="dxa"/>
-            </w:tcMar>
-            <w:vAlign w:val="center"/>
-            <w:hideMark/>
-          </w:tcPr>
-          <w:p>
-            <w:pPr>
-              <w:rPr>
-                <w:lang w:val="en-IE"/>
-              </w:rPr>
-            </w:pPr>
+            <w:tcMar>
+              <w:top w:w="42" w:type="dxa"/>
+              <w:left w:w="42" w:type="dxa"/>
+              <w:bottom w:w="42" w:type="dxa"/>
+              <w:right w:w="42" w:type="dxa"/>
+            </w:tcMar>
+            <w:vAlign w:val="center"/>
+            <w:hideMark/>
+          </w:tcPr>
+          <w:p>
+            <w:pPr>
+              <w:rPr>
+                <w:lang w:val="en-IE"/>
+              </w:rPr>
+            </w:pPr>
+            <w:r>
+              <w:rPr>
+                <w:lang w:val="en-IE"/>
+              </w:rPr>
+              <w:t>JSON from last CA</w:t>
+            </w:r>
           </w:p>
         </w:tc>
         <w:tc>
@@ -770,22 +830,27 @@
               <w:bottom w:val="single" w:sz="8" w:space="0" w:color="747474"/>
               <w:right w:val="single" w:sz="8" w:space="0" w:color="747474"/>
             </w:tcBorders>
-            <w:shd w:val="clear" w:color="auto" w:fill="auto"/>
-            <w:tcMar>
-              <w:top w:w="42" w:type="dxa"/>
-              <w:left w:w="42" w:type="dxa"/>
-              <w:bottom w:w="42" w:type="dxa"/>
-              <w:right w:w="42" w:type="dxa"/>
-            </w:tcMar>
-            <w:vAlign w:val="center"/>
-            <w:hideMark/>
-          </w:tcPr>
-          <w:p>
-            <w:pPr>
-              <w:rPr>
-                <w:lang w:val="en-IE"/>
-              </w:rPr>
-            </w:pPr>
+            <w:tcMar>
+              <w:top w:w="42" w:type="dxa"/>
+              <w:left w:w="42" w:type="dxa"/>
+              <w:bottom w:w="42" w:type="dxa"/>
+              <w:right w:w="42" w:type="dxa"/>
+            </w:tcMar>
+            <w:vAlign w:val="center"/>
+            <w:hideMark/>
+          </w:tcPr>
+          <w:p>
+            <w:pPr>
+              <w:rPr>
+                <w:lang w:val="en-IE"/>
+              </w:rPr>
+            </w:pPr>
+            <w:r>
+              <w:rPr>
+                <w:lang w:val="en-IE"/>
+              </w:rPr>
+              <w:t>Nav drawer, splash screen added when launching</w:t>
+            </w:r>
           </w:p>
         </w:tc>
         <w:tc>
@@ -797,22 +862,27 @@
               <w:bottom w:val="single" w:sz="8" w:space="0" w:color="747474"/>
               <w:right w:val="single" w:sz="8" w:space="0" w:color="747474"/>
             </w:tcBorders>
-            <w:shd w:val="clear" w:color="auto" w:fill="auto"/>
-            <w:tcMar>
-              <w:top w:w="42" w:type="dxa"/>
-              <w:left w:w="42" w:type="dxa"/>
-              <w:bottom w:w="42" w:type="dxa"/>
-              <w:right w:w="42" w:type="dxa"/>
-            </w:tcMar>
-            <w:vAlign w:val="center"/>
-            <w:hideMark/>
-          </w:tcPr>
-          <w:p>
-            <w:pPr>
-              <w:rPr>
-                <w:lang w:val="en-IE"/>
-              </w:rPr>
-            </w:pPr>
+            <w:tcMar>
+              <w:top w:w="42" w:type="dxa"/>
+              <w:left w:w="42" w:type="dxa"/>
+              <w:bottom w:w="42" w:type="dxa"/>
+              <w:right w:w="42" w:type="dxa"/>
+            </w:tcMar>
+            <w:vAlign w:val="center"/>
+            <w:hideMark/>
+          </w:tcPr>
+          <w:p>
+            <w:pPr>
+              <w:rPr>
+                <w:lang w:val="en-IE"/>
+              </w:rPr>
+            </w:pPr>
+            <w:r>
+              <w:rPr>
+                <w:lang w:val="en-IE"/>
+              </w:rPr>
+              <w:t>UI &amp; Material Design guidelines adhered to</w:t>
+            </w:r>
           </w:p>
         </w:tc>
         <w:tc>
@@ -824,22 +894,27 @@
               <w:bottom w:val="single" w:sz="8" w:space="0" w:color="747474"/>
               <w:right w:val="single" w:sz="8" w:space="0" w:color="747474"/>
             </w:tcBorders>
-            <w:shd w:val="clear" w:color="auto" w:fill="auto"/>
-            <w:tcMar>
-              <w:top w:w="42" w:type="dxa"/>
-              <w:left w:w="42" w:type="dxa"/>
-              <w:bottom w:w="42" w:type="dxa"/>
-              <w:right w:w="42" w:type="dxa"/>
-            </w:tcMar>
-            <w:vAlign w:val="center"/>
-            <w:hideMark/>
-          </w:tcPr>
-          <w:p>
-            <w:pPr>
-              <w:rPr>
-                <w:lang w:val="en-IE"/>
-              </w:rPr>
-            </w:pPr>
+            <w:tcMar>
+              <w:top w:w="42" w:type="dxa"/>
+              <w:left w:w="42" w:type="dxa"/>
+              <w:bottom w:w="42" w:type="dxa"/>
+              <w:right w:w="42" w:type="dxa"/>
+            </w:tcMar>
+            <w:vAlign w:val="center"/>
+            <w:hideMark/>
+          </w:tcPr>
+          <w:p>
+            <w:pPr>
+              <w:rPr>
+                <w:lang w:val="en-IE"/>
+              </w:rPr>
+            </w:pPr>
+            <w:r>
+              <w:rPr>
+                <w:lang w:val="en-IE"/>
+              </w:rPr>
+              <w:t>Tagged Releases</w:t>
+            </w:r>
           </w:p>
         </w:tc>
       </w:tr>
@@ -894,22 +969,27 @@
               <w:bottom w:val="single" w:sz="8" w:space="0" w:color="747474"/>
               <w:right w:val="single" w:sz="8" w:space="0" w:color="747474"/>
             </w:tcBorders>
-            <w:shd w:val="clear" w:color="auto" w:fill="auto"/>
-            <w:tcMar>
-              <w:top w:w="42" w:type="dxa"/>
-              <w:left w:w="42" w:type="dxa"/>
-              <w:bottom w:w="42" w:type="dxa"/>
-              <w:right w:w="42" w:type="dxa"/>
-            </w:tcMar>
-            <w:vAlign w:val="center"/>
-            <w:hideMark/>
-          </w:tcPr>
-          <w:p>
-            <w:pPr>
-              <w:rPr>
-                <w:lang w:val="en-IE"/>
-              </w:rPr>
-            </w:pPr>
+            <w:tcMar>
+              <w:top w:w="42" w:type="dxa"/>
+              <w:left w:w="42" w:type="dxa"/>
+              <w:bottom w:w="42" w:type="dxa"/>
+              <w:right w:w="42" w:type="dxa"/>
+            </w:tcMar>
+            <w:vAlign w:val="center"/>
+            <w:hideMark/>
+          </w:tcPr>
+          <w:p>
+            <w:pPr>
+              <w:rPr>
+                <w:lang w:val="en-IE"/>
+              </w:rPr>
+            </w:pPr>
+            <w:r>
+              <w:rPr>
+                <w:lang w:val="en-IE"/>
+              </w:rPr>
+              <w:t>Users current location displayed whenever looking at maps</w:t>
+            </w:r>
           </w:p>
         </w:tc>
         <w:tc>
@@ -921,22 +1001,27 @@
               <w:bottom w:val="single" w:sz="8" w:space="0" w:color="747474"/>
               <w:right w:val="single" w:sz="8" w:space="0" w:color="747474"/>
             </w:tcBorders>
-            <w:shd w:val="clear" w:color="auto" w:fill="auto"/>
-            <w:tcMar>
-              <w:top w:w="42" w:type="dxa"/>
-              <w:left w:w="42" w:type="dxa"/>
-              <w:bottom w:w="42" w:type="dxa"/>
-              <w:right w:w="42" w:type="dxa"/>
-            </w:tcMar>
-            <w:vAlign w:val="center"/>
-            <w:hideMark/>
-          </w:tcPr>
-          <w:p>
-            <w:pPr>
-              <w:rPr>
-                <w:lang w:val="en-IE"/>
-              </w:rPr>
-            </w:pPr>
+            <w:tcMar>
+              <w:top w:w="42" w:type="dxa"/>
+              <w:left w:w="42" w:type="dxa"/>
+              <w:bottom w:w="42" w:type="dxa"/>
+              <w:right w:w="42" w:type="dxa"/>
+            </w:tcMar>
+            <w:vAlign w:val="center"/>
+            <w:hideMark/>
+          </w:tcPr>
+          <w:p>
+            <w:pPr>
+              <w:rPr>
+                <w:lang w:val="en-IE"/>
+              </w:rPr>
+            </w:pPr>
+            <w:r>
+              <w:rPr>
+                <w:lang w:val="en-IE"/>
+              </w:rPr>
+              <w:t>Cloud Storage on Firebase</w:t>
+            </w:r>
           </w:p>
         </w:tc>
         <w:tc>
@@ -948,22 +1033,27 @@
               <w:bottom w:val="single" w:sz="8" w:space="0" w:color="747474"/>
               <w:right w:val="single" w:sz="8" w:space="0" w:color="747474"/>
             </w:tcBorders>
-            <w:shd w:val="clear" w:color="auto" w:fill="auto"/>
-            <w:tcMar>
-              <w:top w:w="42" w:type="dxa"/>
-              <w:left w:w="42" w:type="dxa"/>
-              <w:bottom w:w="42" w:type="dxa"/>
-              <w:right w:w="42" w:type="dxa"/>
-            </w:tcMar>
-            <w:vAlign w:val="center"/>
-            <w:hideMark/>
-          </w:tcPr>
-          <w:p>
-            <w:pPr>
-              <w:rPr>
-                <w:lang w:val="en-IE"/>
-              </w:rPr>
-            </w:pPr>
+            <w:tcMar>
+              <w:top w:w="42" w:type="dxa"/>
+              <w:left w:w="42" w:type="dxa"/>
+              <w:bottom w:w="42" w:type="dxa"/>
+              <w:right w:w="42" w:type="dxa"/>
+            </w:tcMar>
+            <w:vAlign w:val="center"/>
+            <w:hideMark/>
+          </w:tcPr>
+          <w:p>
+            <w:pPr>
+              <w:rPr>
+                <w:lang w:val="en-IE"/>
+              </w:rPr>
+            </w:pPr>
+            <w:r>
+              <w:rPr>
+                <w:lang w:val="en-IE"/>
+              </w:rPr>
+              <w:t>Nav Drawer with 5 options, including toggling a dark mode colour scheme</w:t>
+            </w:r>
           </w:p>
         </w:tc>
         <w:tc>
@@ -975,22 +1065,27 @@
               <w:bottom w:val="single" w:sz="8" w:space="0" w:color="747474"/>
               <w:right w:val="single" w:sz="8" w:space="0" w:color="747474"/>
             </w:tcBorders>
-            <w:shd w:val="clear" w:color="auto" w:fill="auto"/>
-            <w:tcMar>
-              <w:top w:w="42" w:type="dxa"/>
-              <w:left w:w="42" w:type="dxa"/>
-              <w:bottom w:w="42" w:type="dxa"/>
-              <w:right w:w="42" w:type="dxa"/>
-            </w:tcMar>
-            <w:vAlign w:val="center"/>
-            <w:hideMark/>
-          </w:tcPr>
-          <w:p>
-            <w:pPr>
-              <w:rPr>
-                <w:lang w:val="en-IE"/>
-              </w:rPr>
-            </w:pPr>
+            <w:tcMar>
+              <w:top w:w="42" w:type="dxa"/>
+              <w:left w:w="42" w:type="dxa"/>
+              <w:bottom w:w="42" w:type="dxa"/>
+              <w:right w:w="42" w:type="dxa"/>
+            </w:tcMar>
+            <w:vAlign w:val="center"/>
+            <w:hideMark/>
+          </w:tcPr>
+          <w:p>
+            <w:pPr>
+              <w:rPr>
+                <w:lang w:val="en-IE"/>
+              </w:rPr>
+            </w:pPr>
+            <w:r>
+              <w:rPr>
+                <w:lang w:val="en-IE"/>
+              </w:rPr>
+              <w:t>MVP Design Pattern</w:t>
+            </w:r>
           </w:p>
         </w:tc>
         <w:tc>
@@ -1002,22 +1097,27 @@
               <w:bottom w:val="single" w:sz="8" w:space="0" w:color="747474"/>
               <w:right w:val="single" w:sz="8" w:space="0" w:color="747474"/>
             </w:tcBorders>
-            <w:shd w:val="clear" w:color="auto" w:fill="auto"/>
-            <w:tcMar>
-              <w:top w:w="42" w:type="dxa"/>
-              <w:left w:w="42" w:type="dxa"/>
-              <w:bottom w:w="42" w:type="dxa"/>
-              <w:right w:w="42" w:type="dxa"/>
-            </w:tcMar>
-            <w:vAlign w:val="center"/>
-            <w:hideMark/>
-          </w:tcPr>
-          <w:p>
-            <w:pPr>
-              <w:rPr>
-                <w:lang w:val="en-IE"/>
-              </w:rPr>
-            </w:pPr>
+            <w:tcMar>
+              <w:top w:w="42" w:type="dxa"/>
+              <w:left w:w="42" w:type="dxa"/>
+              <w:bottom w:w="42" w:type="dxa"/>
+              <w:right w:w="42" w:type="dxa"/>
+            </w:tcMar>
+            <w:vAlign w:val="center"/>
+            <w:hideMark/>
+          </w:tcPr>
+          <w:p>
+            <w:pPr>
+              <w:rPr>
+                <w:lang w:val="en-IE"/>
+              </w:rPr>
+            </w:pPr>
+            <w:r>
+              <w:rPr>
+                <w:lang w:val="en-IE"/>
+              </w:rPr>
+              <w:t>Branching Model</w:t>
+            </w:r>
           </w:p>
         </w:tc>
       </w:tr>
@@ -1029,11 +1129,20 @@
       </w:r>
     </w:p>
     <w:p/>
+    <w:p>
+      <w:r>
+        <w:t xml:space="preserve">All AI usage is provided in </w:t>
+      </w:r>
+      <w:proofErr w:type="spellStart"/>
+      <w:r>
+        <w:t>MainApp</w:t>
+      </w:r>
+      <w:proofErr w:type="spellEnd"/>
+      <w:r>
+        <w:t xml:space="preserve"> and my video has sound this time! </w:t>
+      </w:r>
+    </w:p>
     <w:p/>
-    <w:p>
-      <w:bookmarkStart w:id="0" w:name="_GoBack"/>
-      <w:bookmarkEnd w:id="0"/>
-    </w:p>
     <w:sectPr>
       <w:pgSz w:w="16840" w:h="11900" w:orient="landscape"/>
       <w:pgMar w:top="698" w:right="1440" w:bottom="467" w:left="1440" w:header="708" w:footer="708" w:gutter="0"/>
@@ -1045,7 +1154,7 @@
 </file>
 
 <file path=word/endnotes.xml><?xml version="1.0" encoding="utf-8"?>
-<w:endnotes xmlns:wpc="http://schemas.microsoft.com/office/word/2010/wordprocessingCanvas" xmlns:cx="http://schemas.microsoft.com/office/drawing/2014/chartex" xmlns:cx1="http://schemas.microsoft.com/office/drawing/2015/9/8/chartex" xmlns:cx2="http://schemas.microsoft.com/office/drawing/2015/10/21/chartex" xmlns:cx3="http://schemas.microsoft.com/office/drawing/2016/5/9/chartex" xmlns:cx4="http://schemas.microsoft.com/office/drawing/2016/5/10/chartex" xmlns:cx5="http://schemas.microsoft.com/office/drawing/2016/5/11/chartex" xmlns:cx6="http://schemas.microsoft.com/office/drawing/2016/5/12/chartex" xmlns:cx7="http://schemas.microsoft.com/office/drawing/2016/5/13/chartex" xmlns:cx8="http://schemas.microsoft.com/office/drawing/2016/5/14/chartex" xmlns:mc="http://schemas.openxmlformats.org/markup-compatibility/2006" xmlns:aink="http://schemas.microsoft.com/office/drawing/2016/ink" xmlns:am3d="http://schemas.microsoft.com/office/drawing/2017/model3d" xmlns:o="urn:schemas-microsoft-com:office:office" xmlns:r="http://schemas.openxmlformats.org/officeDocument/2006/relationships" xmlns:m="http://schemas.openxmlformats.org/officeDocument/2006/math" xmlns:v="urn:schemas-microsoft-com:vml" xmlns:wp14="http://schemas.microsoft.com/office/word/2010/wordprocessingDrawing" xmlns:wp="http://schemas.openxmlformats.org/drawingml/2006/wordprocessingDrawing" xmlns:w10="urn:schemas-microsoft-com:office:word" xmlns:w="http://schemas.openxmlformats.org/wordprocessingml/2006/main" xmlns:w14="http://schemas.microsoft.com/office/word/2010/wordml" xmlns:w15="http://schemas.microsoft.com/office/word/2012/wordml" xmlns:w16cid="http://schemas.microsoft.com/office/word/2016/wordml/cid" xmlns:w16se="http://schemas.microsoft.com/office/word/2015/wordml/symex" xmlns:wpg="http://schemas.microsoft.com/office/word/2010/wordprocessingGroup" xmlns:wpi="http://schemas.microsoft.com/office/word/2010/wordprocessingInk" xmlns:wne="http://schemas.microsoft.com/office/word/2006/wordml" xmlns:wps="http://schemas.microsoft.com/office/word/2010/wordprocessingShape" mc:Ignorable="w14 w15 w16se w16cid wp14">
+<w:endnotes xmlns:wpc="http://schemas.microsoft.com/office/word/2010/wordprocessingCanvas" xmlns:cx="http://schemas.microsoft.com/office/drawing/2014/chartex" xmlns:cx1="http://schemas.microsoft.com/office/drawing/2015/9/8/chartex" xmlns:cx2="http://schemas.microsoft.com/office/drawing/2015/10/21/chartex" xmlns:cx3="http://schemas.microsoft.com/office/drawing/2016/5/9/chartex" xmlns:cx4="http://schemas.microsoft.com/office/drawing/2016/5/10/chartex" xmlns:cx5="http://schemas.microsoft.com/office/drawing/2016/5/11/chartex" xmlns:cx6="http://schemas.microsoft.com/office/drawing/2016/5/12/chartex" xmlns:cx7="http://schemas.microsoft.com/office/drawing/2016/5/13/chartex" xmlns:cx8="http://schemas.microsoft.com/office/drawing/2016/5/14/chartex" xmlns:mc="http://schemas.openxmlformats.org/markup-compatibility/2006" xmlns:aink="http://schemas.microsoft.com/office/drawing/2016/ink" xmlns:am3d="http://schemas.microsoft.com/office/drawing/2017/model3d" xmlns:o="urn:schemas-microsoft-com:office:office" xmlns:oel="http://schemas.microsoft.com/office/2019/extlst" xmlns:r="http://schemas.openxmlformats.org/officeDocument/2006/relationships" xmlns:m="http://schemas.openxmlformats.org/officeDocument/2006/math" xmlns:v="urn:schemas-microsoft-com:vml" xmlns:wp14="http://schemas.microsoft.com/office/word/2010/wordprocessingDrawing" xmlns:wp="http://schemas.openxmlformats.org/drawingml/2006/wordprocessingDrawing" xmlns:w10="urn:schemas-microsoft-com:office:word" xmlns:w="http://schemas.openxmlformats.org/wordprocessingml/2006/main" xmlns:w14="http://schemas.microsoft.com/office/word/2010/wordml" xmlns:w15="http://schemas.microsoft.com/office/word/2012/wordml" xmlns:w16cex="http://schemas.microsoft.com/office/word/2018/wordml/cex" xmlns:w16cid="http://schemas.microsoft.com/office/word/2016/wordml/cid" xmlns:w16="http://schemas.microsoft.com/office/word/2018/wordml" xmlns:w16du="http://schemas.microsoft.com/office/word/2023/wordml/word16du" xmlns:w16sdtdh="http://schemas.microsoft.com/office/word/2020/wordml/sdtdatahash" xmlns:w16sdtfl="http://schemas.microsoft.com/office/word/2024/wordml/sdtformatlock" xmlns:w16se="http://schemas.microsoft.com/office/word/2015/wordml/symex" xmlns:wpg="http://schemas.microsoft.com/office/word/2010/wordprocessingGroup" xmlns:wpi="http://schemas.microsoft.com/office/word/2010/wordprocessingInk" xmlns:wne="http://schemas.microsoft.com/office/word/2006/wordml" xmlns:wps="http://schemas.microsoft.com/office/word/2010/wordprocessingShape" mc:Ignorable="w14 w15 w16se w16cid w16 w16cex w16sdtdh w16sdtfl w16du wp14">
   <w:endnote w:type="separator" w:id="-1">
     <w:p>
       <w:r>
@@ -1064,7 +1173,7 @@
 </file>
 
 <file path=word/footnotes.xml><?xml version="1.0" encoding="utf-8"?>
-<w:footnotes xmlns:wpc="http://schemas.microsoft.com/office/word/2010/wordprocessingCanvas" xmlns:cx="http://schemas.microsoft.com/office/drawing/2014/chartex" xmlns:cx1="http://schemas.microsoft.com/office/drawing/2015/9/8/chartex" xmlns:cx2="http://schemas.microsoft.com/office/drawing/2015/10/21/chartex" xmlns:cx3="http://schemas.microsoft.com/office/drawing/2016/5/9/chartex" xmlns:cx4="http://schemas.microsoft.com/office/drawing/2016/5/10/chartex" xmlns:cx5="http://schemas.microsoft.com/office/drawing/2016/5/11/chartex" xmlns:cx6="http://schemas.microsoft.com/office/drawing/2016/5/12/chartex" xmlns:cx7="http://schemas.microsoft.com/office/drawing/2016/5/13/chartex" xmlns:cx8="http://schemas.microsoft.com/office/drawing/2016/5/14/chartex" xmlns:mc="http://schemas.openxmlformats.org/markup-compatibility/2006" xmlns:aink="http://schemas.microsoft.com/office/drawing/2016/ink" xmlns:am3d="http://schemas.microsoft.com/office/drawing/2017/model3d" xmlns:o="urn:schemas-microsoft-com:office:office" xmlns:r="http://schemas.openxmlformats.org/officeDocument/2006/relationships" xmlns:m="http://schemas.openxmlformats.org/officeDocument/2006/math" xmlns:v="urn:schemas-microsoft-com:vml" xmlns:wp14="http://schemas.microsoft.com/office/word/2010/wordprocessingDrawing" xmlns:wp="http://schemas.openxmlformats.org/drawingml/2006/wordprocessingDrawing" xmlns:w10="urn:schemas-microsoft-com:office:word" xmlns:w="http://schemas.openxmlformats.org/wordprocessingml/2006/main" xmlns:w14="http://schemas.microsoft.com/office/word/2010/wordml" xmlns:w15="http://schemas.microsoft.com/office/word/2012/wordml" xmlns:w16cid="http://schemas.microsoft.com/office/word/2016/wordml/cid" xmlns:w16se="http://schemas.microsoft.com/office/word/2015/wordml/symex" xmlns:wpg="http://schemas.microsoft.com/office/word/2010/wordprocessingGroup" xmlns:wpi="http://schemas.microsoft.com/office/word/2010/wordprocessingInk" xmlns:wne="http://schemas.microsoft.com/office/word/2006/wordml" xmlns:wps="http://schemas.microsoft.com/office/word/2010/wordprocessingShape" mc:Ignorable="w14 w15 w16se w16cid wp14">
+<w:footnotes xmlns:wpc="http://schemas.microsoft.com/office/word/2010/wordprocessingCanvas" xmlns:cx="http://schemas.microsoft.com/office/drawing/2014/chartex" xmlns:cx1="http://schemas.microsoft.com/office/drawing/2015/9/8/chartex" xmlns:cx2="http://schemas.microsoft.com/office/drawing/2015/10/21/chartex" xmlns:cx3="http://schemas.microsoft.com/office/drawing/2016/5/9/chartex" xmlns:cx4="http://schemas.microsoft.com/office/drawing/2016/5/10/chartex" xmlns:cx5="http://schemas.microsoft.com/office/drawing/2016/5/11/chartex" xmlns:cx6="http://schemas.microsoft.com/office/drawing/2016/5/12/chartex" xmlns:cx7="http://schemas.microsoft.com/office/drawing/2016/5/13/chartex" xmlns:cx8="http://schemas.microsoft.com/office/drawing/2016/5/14/chartex" xmlns:mc="http://schemas.openxmlformats.org/markup-compatibility/2006" xmlns:aink="http://schemas.microsoft.com/office/drawing/2016/ink" xmlns:am3d="http://schemas.microsoft.com/office/drawing/2017/model3d" xmlns:o="urn:schemas-microsoft-com:office:office" xmlns:oel="http://schemas.microsoft.com/office/2019/extlst" xmlns:r="http://schemas.openxmlformats.org/officeDocument/2006/relationships" xmlns:m="http://schemas.openxmlformats.org/officeDocument/2006/math" xmlns:v="urn:schemas-microsoft-com:vml" xmlns:wp14="http://schemas.microsoft.com/office/word/2010/wordprocessingDrawing" xmlns:wp="http://schemas.openxmlformats.org/drawingml/2006/wordprocessingDrawing" xmlns:w10="urn:schemas-microsoft-com:office:word" xmlns:w="http://schemas.openxmlformats.org/wordprocessingml/2006/main" xmlns:w14="http://schemas.microsoft.com/office/word/2010/wordml" xmlns:w15="http://schemas.microsoft.com/office/word/2012/wordml" xmlns:w16cex="http://schemas.microsoft.com/office/word/2018/wordml/cex" xmlns:w16cid="http://schemas.microsoft.com/office/word/2016/wordml/cid" xmlns:w16="http://schemas.microsoft.com/office/word/2018/wordml" xmlns:w16du="http://schemas.microsoft.com/office/word/2023/wordml/word16du" xmlns:w16sdtdh="http://schemas.microsoft.com/office/word/2020/wordml/sdtdatahash" xmlns:w16sdtfl="http://schemas.microsoft.com/office/word/2024/wordml/sdtformatlock" xmlns:w16se="http://schemas.microsoft.com/office/word/2015/wordml/symex" xmlns:wpg="http://schemas.microsoft.com/office/word/2010/wordprocessingGroup" xmlns:wpi="http://schemas.microsoft.com/office/word/2010/wordprocessingInk" xmlns:wne="http://schemas.microsoft.com/office/word/2006/wordml" xmlns:wps="http://schemas.microsoft.com/office/word/2010/wordprocessingShape" mc:Ignorable="w14 w15 w16se w16cid w16 w16cex w16sdtdh w16sdtfl w16du wp14">
   <w:footnote w:type="separator" w:id="-1">
     <w:p>
       <w:r>
@@ -1083,7 +1192,7 @@
 </file>
 
 <file path=word/styles.xml><?xml version="1.0" encoding="utf-8"?>
-<w:styles xmlns:mc="http://schemas.openxmlformats.org/markup-compatibility/2006" xmlns:r="http://schemas.openxmlformats.org/officeDocument/2006/relationships" xmlns:w="http://schemas.openxmlformats.org/wordprocessingml/2006/main" xmlns:w14="http://schemas.microsoft.com/office/word/2010/wordml" xmlns:w15="http://schemas.microsoft.com/office/word/2012/wordml" xmlns:w16cid="http://schemas.microsoft.com/office/word/2016/wordml/cid" xmlns:w16se="http://schemas.microsoft.com/office/word/2015/wordml/symex" mc:Ignorable="w14 w15 w16se w16cid">
+<w:styles xmlns:mc="http://schemas.openxmlformats.org/markup-compatibility/2006" xmlns:r="http://schemas.openxmlformats.org/officeDocument/2006/relationships" xmlns:w="http://schemas.openxmlformats.org/wordprocessingml/2006/main" xmlns:w14="http://schemas.microsoft.com/office/word/2010/wordml" xmlns:w15="http://schemas.microsoft.com/office/word/2012/wordml" xmlns:w16cex="http://schemas.microsoft.com/office/word/2018/wordml/cex" xmlns:w16cid="http://schemas.microsoft.com/office/word/2016/wordml/cid" xmlns:w16="http://schemas.microsoft.com/office/word/2018/wordml" xmlns:w16du="http://schemas.microsoft.com/office/word/2023/wordml/word16du" xmlns:w16sdtdh="http://schemas.microsoft.com/office/word/2020/wordml/sdtdatahash" xmlns:w16sdtfl="http://schemas.microsoft.com/office/word/2024/wordml/sdtformatlock" xmlns:w16se="http://schemas.microsoft.com/office/word/2015/wordml/symex" mc:Ignorable="w14 w15 w16se w16cid w16 w16cex w16sdtdh w16sdtfl w16du">
   <w:docDefaults>
     <w:rPrDefault>
       <w:rPr>
@@ -1480,6 +1589,7 @@
   <w:style w:type="character" w:default="1" w:styleId="DefaultParagraphFont">
     <w:name w:val="Default Paragraph Font"/>
     <w:uiPriority w:val="1"/>
+    <w:semiHidden/>
     <w:unhideWhenUsed/>
   </w:style>
   <w:style w:type="table" w:default="1" w:styleId="TableNormal">

</xml_diff>